<commit_message>
Última atualização dos casos de uso.
</commit_message>
<xml_diff>
--- a/Requisitos/CSU13 - Manter Fornecedor.docx
+++ b/Requisitos/CSU13 - Manter Fornecedor.docx
@@ -1691,7 +1691,23 @@
                 <w:sz w:val="28"/>
                 <w:szCs w:val="28"/>
               </w:rPr>
-              <w:t xml:space="preserve">Passo 5: </w:t>
+              <w:t xml:space="preserve">Passo </w:t>
+            </w:r>
+            <w:r>
+              <w:rPr>
+                <w:b/>
+                <w:sz w:val="28"/>
+                <w:szCs w:val="28"/>
+              </w:rPr>
+              <w:t>3</w:t>
+            </w:r>
+            <w:r>
+              <w:rPr>
+                <w:b/>
+                <w:sz w:val="28"/>
+                <w:szCs w:val="28"/>
+              </w:rPr>
+              <w:t xml:space="preserve">: </w:t>
             </w:r>
             <w:r>
               <w:rPr>
@@ -1735,7 +1751,23 @@
                 <w:sz w:val="28"/>
                 <w:szCs w:val="28"/>
               </w:rPr>
-              <w:t xml:space="preserve">Passo 5: </w:t>
+              <w:t xml:space="preserve">Passo </w:t>
+            </w:r>
+            <w:r>
+              <w:rPr>
+                <w:b/>
+                <w:sz w:val="28"/>
+                <w:szCs w:val="28"/>
+              </w:rPr>
+              <w:t>3</w:t>
+            </w:r>
+            <w:r>
+              <w:rPr>
+                <w:b/>
+                <w:sz w:val="28"/>
+                <w:szCs w:val="28"/>
+              </w:rPr>
+              <w:t xml:space="preserve">: </w:t>
             </w:r>
             <w:r>
               <w:rPr>
@@ -1779,7 +1811,23 @@
                 <w:sz w:val="28"/>
                 <w:szCs w:val="28"/>
               </w:rPr>
-              <w:t xml:space="preserve">Passo 5: </w:t>
+              <w:t xml:space="preserve">Passo </w:t>
+            </w:r>
+            <w:r>
+              <w:rPr>
+                <w:b/>
+                <w:sz w:val="28"/>
+                <w:szCs w:val="28"/>
+              </w:rPr>
+              <w:t>3</w:t>
+            </w:r>
+            <w:r>
+              <w:rPr>
+                <w:b/>
+                <w:sz w:val="28"/>
+                <w:szCs w:val="28"/>
+              </w:rPr>
+              <w:t xml:space="preserve">: </w:t>
             </w:r>
             <w:r>
               <w:rPr>
@@ -2137,7 +2185,21 @@
                 <w:sz w:val="28"/>
                 <w:szCs w:val="28"/>
               </w:rPr>
-              <w:t>Ator pressiona o botão “Excluir” e o sistema exibe a mensagem “Deseja realmente excluir a Fornecedor?” (</w:t>
+              <w:t xml:space="preserve">Ator pressiona o botão “Excluir” e o sistema exibe a mensagem “Deseja realmente excluir </w:t>
+            </w:r>
+            <w:r>
+              <w:rPr>
+                <w:sz w:val="28"/>
+                <w:szCs w:val="28"/>
+              </w:rPr>
+              <w:t>o</w:t>
+            </w:r>
+            <w:r>
+              <w:rPr>
+                <w:sz w:val="28"/>
+                <w:szCs w:val="28"/>
+              </w:rPr>
+              <w:t xml:space="preserve"> Fornecedor?” (</w:t>
             </w:r>
             <w:r>
               <w:rPr>

</xml_diff>